<commit_message>
Creating power management controller tables
Cleaned up spreadsheet to calculate power requirements for each voltage supply needed on power distribution board
</commit_message>
<xml_diff>
--- a/Functional Requirements/Functional Requirements - Power Distribution Board.docx
+++ b/Functional Requirements/Functional Requirements - Power Distribution Board.docx
@@ -4742,8 +4742,13 @@
         <w:t>Clock Speed:</w:t>
       </w:r>
       <w:r>
-        <w:t xml:space="preserve"> 84 Mhz</w:t>
-      </w:r>
+        <w:t xml:space="preserve"> 84 </w:t>
+      </w:r>
+      <w:proofErr w:type="spellStart"/>
+      <w:r>
+        <w:t>Mhz</w:t>
+      </w:r>
+      <w:proofErr w:type="spellEnd"/>
     </w:p>
     <w:p/>
     <w:p>
@@ -5918,9 +5923,11 @@
             <w:pPr>
               <w:jc w:val="center"/>
             </w:pPr>
+            <w:proofErr w:type="spellStart"/>
             <w:r>
               <w:t>NCSPmpAct</w:t>
             </w:r>
+            <w:proofErr w:type="spellEnd"/>
           </w:p>
         </w:tc>
         <w:tc>
@@ -5959,9 +5966,11 @@
             <w:pPr>
               <w:jc w:val="center"/>
             </w:pPr>
+            <w:proofErr w:type="spellStart"/>
             <w:r>
               <w:t>RsvrHeaterAct</w:t>
             </w:r>
+            <w:proofErr w:type="spellEnd"/>
           </w:p>
         </w:tc>
         <w:tc>
@@ -6000,9 +6009,11 @@
             <w:pPr>
               <w:jc w:val="center"/>
             </w:pPr>
+            <w:proofErr w:type="spellStart"/>
             <w:r>
               <w:t>RsvrPmpAct</w:t>
             </w:r>
+            <w:proofErr w:type="spellEnd"/>
           </w:p>
         </w:tc>
         <w:tc>
@@ -6417,6 +6428,8 @@
       </w:r>
     </w:p>
     <w:p/>
+    <w:p/>
+    <w:p/>
     <w:p>
       <w:r>
         <w:t>[need to specify what devices are powered by which bus]</w:t>
@@ -6582,6 +6595,7 @@
         <w:rPr>
           <w:rFonts w:cs="Times New Roman"/>
         </w:rPr>
+        <w:lastRenderedPageBreak/>
         <w:t>PWM control will be used to control the brightness of the LEDs. This simulates the rising and setting of the sun.</w:t>
       </w:r>
     </w:p>
@@ -6595,7 +6609,6 @@
         <w:rPr>
           <w:rFonts w:cs="Times New Roman"/>
         </w:rPr>
-        <w:lastRenderedPageBreak/>
         <w:t>Optional feature would be a way to create sectors of addressable LEDs. This would allow for simulating the sun moving east to west in the sky.</w:t>
       </w:r>
     </w:p>
@@ -8860,7 +8873,15 @@
         <w:annotationRef/>
       </w:r>
       <w:r>
-        <w:t>Need molex connection part number</w:t>
+        <w:t xml:space="preserve">Need </w:t>
+      </w:r>
+      <w:proofErr w:type="spellStart"/>
+      <w:r>
+        <w:t>molex</w:t>
+      </w:r>
+      <w:proofErr w:type="spellEnd"/>
+      <w:r>
+        <w:t xml:space="preserve"> connection part number</w:t>
       </w:r>
     </w:p>
   </w:comment>
@@ -9082,9 +9103,11 @@
     <w:pPr>
       <w:pStyle w:val="TOC1"/>
     </w:pPr>
+    <w:proofErr w:type="spellStart"/>
     <w:r>
       <w:t>DocXXXXXXX</w:t>
     </w:r>
+    <w:proofErr w:type="spellEnd"/>
   </w:p>
   <w:p>
     <w:pPr>
@@ -13700,12 +13723,14 @@
     <w:rsid w:val="005B148C"/>
     <w:rsid w:val="005C15AB"/>
     <w:rsid w:val="005F7392"/>
+    <w:rsid w:val="00637E65"/>
     <w:rsid w:val="007278FA"/>
     <w:rsid w:val="00A21412"/>
     <w:rsid w:val="00A9466C"/>
     <w:rsid w:val="00AC2D8D"/>
     <w:rsid w:val="00B801BB"/>
     <w:rsid w:val="00D94760"/>
+    <w:rsid w:val="00DC5F1C"/>
     <w:rsid w:val="00EF0460"/>
   </w:rsids>
   <m:mathPr>

</xml_diff>